<commit_message>
made pages dynamically size for mobile
</commit_message>
<xml_diff>
--- a/Documents/Demo06/CurtisWeeklyTaskLog_2018-06-19.docx
+++ b/Documents/Demo06/CurtisWeeklyTaskLog_2018-06-19.docx
@@ -51,8 +51,6 @@
           <w:szCs w:val="32"/>
         </w:rPr>
       </w:pPr>
-      <w:bookmarkStart w:id="1" w:name="_GoBack"/>
-      <w:bookmarkEnd w:id="1"/>
     </w:p>
     <w:tbl>
       <w:tblPr>
@@ -695,6 +693,13 @@
                 <w:szCs w:val="20"/>
               </w:rPr>
             </w:pPr>
+            <w:r>
+              <w:rPr>
+                <w:sz w:val="20"/>
+                <w:szCs w:val="20"/>
+              </w:rPr>
+              <w:t>CSS</w:t>
+            </w:r>
           </w:p>
         </w:tc>
         <w:tc>
@@ -711,6 +716,9 @@
                 <w:right w:val="nil"/>
                 <w:between w:val="nil"/>
               </w:pBdr>
+              <w:tabs>
+                <w:tab w:val="left" w:pos="720"/>
+              </w:tabs>
               <w:spacing w:after="160" w:line="259" w:lineRule="auto"/>
               <w:ind w:left="0" w:hanging="720"/>
               <w:rPr>
@@ -723,7 +731,15 @@
                 <w:sz w:val="20"/>
                 <w:szCs w:val="20"/>
               </w:rPr>
-              <w:t xml:space="preserve">Use Ca  </w:t>
+              <w:t xml:space="preserve"> </w:t>
+            </w:r>
+            <w:r>
+              <w:rPr>
+                <w:sz w:val="20"/>
+                <w:szCs w:val="20"/>
+              </w:rPr>
+              <w:tab/>
+              <w:t>Fixed some styling and made pages dynamic sized for mobile</w:t>
             </w:r>
           </w:p>
         </w:tc>
@@ -749,6 +765,13 @@
                 <w:szCs w:val="20"/>
               </w:rPr>
             </w:pPr>
+            <w:r>
+              <w:rPr>
+                <w:sz w:val="20"/>
+                <w:szCs w:val="20"/>
+              </w:rPr>
+              <w:t>2hrs</w:t>
+            </w:r>
           </w:p>
         </w:tc>
         <w:tc>
@@ -773,6 +796,13 @@
                 <w:szCs w:val="20"/>
               </w:rPr>
             </w:pPr>
+            <w:r>
+              <w:rPr>
+                <w:sz w:val="20"/>
+                <w:szCs w:val="20"/>
+              </w:rPr>
+              <w:t>Complete</w:t>
+            </w:r>
           </w:p>
         </w:tc>
       </w:tr>
@@ -833,6 +863,8 @@
               </w:rPr>
               <w:t xml:space="preserve"> </w:t>
             </w:r>
+            <w:bookmarkStart w:id="1" w:name="_GoBack"/>
+            <w:bookmarkEnd w:id="1"/>
           </w:p>
         </w:tc>
         <w:tc>

</xml_diff>

<commit_message>
moved TOS link to footer, updated task log
</commit_message>
<xml_diff>
--- a/Documents/Demo06/CurtisWeeklyTaskLog_2018-06-19.docx
+++ b/Documents/Demo06/CurtisWeeklyTaskLog_2018-06-19.docx
@@ -739,7 +739,41 @@
                 <w:szCs w:val="20"/>
               </w:rPr>
               <w:tab/>
-              <w:t>Fixed some styling and made pages dynamic sized for mobile</w:t>
+            </w:r>
+            <w:r>
+              <w:rPr>
+                <w:sz w:val="20"/>
+                <w:szCs w:val="20"/>
+              </w:rPr>
+              <w:t>D</w:t>
+            </w:r>
+            <w:r>
+              <w:rPr>
+                <w:sz w:val="20"/>
+                <w:szCs w:val="20"/>
+              </w:rPr>
+              <w:t>ynamic s</w:t>
+            </w:r>
+            <w:r>
+              <w:rPr>
+                <w:sz w:val="20"/>
+                <w:szCs w:val="20"/>
+              </w:rPr>
+              <w:t>caling</w:t>
+            </w:r>
+            <w:r>
+              <w:rPr>
+                <w:sz w:val="20"/>
+                <w:szCs w:val="20"/>
+              </w:rPr>
+              <w:t xml:space="preserve"> for mobile</w:t>
+            </w:r>
+            <w:r>
+              <w:rPr>
+                <w:sz w:val="20"/>
+                <w:szCs w:val="20"/>
+              </w:rPr>
+              <w:t>, custom buttons, other styling</w:t>
             </w:r>
           </w:p>
         </w:tc>
@@ -770,7 +804,14 @@
                 <w:sz w:val="20"/>
                 <w:szCs w:val="20"/>
               </w:rPr>
-              <w:t>2hrs</w:t>
+              <w:t>3.5</w:t>
+            </w:r>
+            <w:r>
+              <w:rPr>
+                <w:sz w:val="20"/>
+                <w:szCs w:val="20"/>
+              </w:rPr>
+              <w:t>hrs</w:t>
             </w:r>
           </w:p>
         </w:tc>

</xml_diff>